<commit_message>
changes in contact page
</commit_message>
<xml_diff>
--- a/GatorAirlines2/airport_info.docx
+++ b/GatorAirlines2/airport_info.docx
@@ -3,8 +3,19 @@
 <w:document xmlns:ve="http://schemas.openxmlformats.org/markup-compatibility/2006" xmlns:o="urn:schemas-microsoft-com:office:office" xmlns:r="http://schemas.openxmlformats.org/officeDocument/2006/relationships" xmlns:m="http://schemas.openxmlformats.org/officeDocument/2006/math" xmlns:v="urn:schemas-microsoft-com:vml" xmlns:wp="http://schemas.openxmlformats.org/drawingml/2006/wordprocessingDrawing" xmlns:w10="urn:schemas-microsoft-com:office:word" xmlns:w="http://schemas.openxmlformats.org/wordprocessingml/2006/main" xmlns:wne="http://schemas.microsoft.com/office/word/2006/wordml">
   <w:body>
     <w:p>
+      <w:hyperlink r:id="rId4" w:history="1">
+        <w:r>
+          <w:rPr>
+            <w:rStyle w:val="Hyperlink"/>
+          </w:rPr>
+          <w:t>http://openflights.org/data.html</w:t>
+        </w:r>
+      </w:hyperlink>
+    </w:p>
+    <w:p/>
+    <w:p>
       <w:r>
-        <w:t>http://openflights.org/data.html</w:t>
+        <w:t>http://www.data2gold.com/gallerysample_RC.html</w:t>
       </w:r>
     </w:p>
     <w:sectPr>
@@ -206,6 +217,17 @@
     <w:semiHidden/>
     <w:unhideWhenUsed/>
   </w:style>
+  <w:style w:type="character" w:styleId="Hyperlink">
+    <w:name w:val="Hyperlink"/>
+    <w:basedOn w:val="DefaultParagraphFont"/>
+    <w:uiPriority w:val="99"/>
+    <w:unhideWhenUsed/>
+    <w:rsid w:val="00A15681"/>
+    <w:rPr>
+      <w:color w:val="0000FF" w:themeColor="hyperlink"/>
+      <w:u w:val="single"/>
+    </w:rPr>
+  </w:style>
 </w:styles>
 </file>
 

</xml_diff>